<commit_message>
cleaning up clip-paths left and right
</commit_message>
<xml_diff>
--- a/cat cookie cutter codes.docx
+++ b/cat cookie cutter codes.docx
@@ -18,39 +18,8 @@
           <w:color w:val="222222"/>
           <w:shd w:val="clear" w:color="auto" w:fill="FFFFFF"/>
         </w:rPr>
-        <w:t xml:space="preserve">To make cats </w:t>
-      </w:r>
-      <w:proofErr w:type="spellStart"/>
-      <w:r>
-        <w:rPr>
-          <w:rFonts w:ascii="Arial" w:eastAsia="Times New Roman" w:hAnsi="Arial" w:cs="Arial"/>
-          <w:b/>
-          <w:color w:val="222222"/>
-          <w:shd w:val="clear" w:color="auto" w:fill="FFFFFF"/>
-        </w:rPr>
-        <w:t>cats</w:t>
-      </w:r>
-      <w:proofErr w:type="spellEnd"/>
-      <w:r>
-        <w:rPr>
-          <w:rFonts w:ascii="Arial" w:eastAsia="Times New Roman" w:hAnsi="Arial" w:cs="Arial"/>
-          <w:b/>
-          <w:color w:val="222222"/>
-          <w:shd w:val="clear" w:color="auto" w:fill="FFFFFF"/>
-        </w:rPr>
-        <w:t xml:space="preserve"> and bunnies </w:t>
-      </w:r>
-      <w:proofErr w:type="spellStart"/>
-      <w:r>
-        <w:rPr>
-          <w:rFonts w:ascii="Arial" w:eastAsia="Times New Roman" w:hAnsi="Arial" w:cs="Arial"/>
-          <w:b/>
-          <w:color w:val="222222"/>
-          <w:shd w:val="clear" w:color="auto" w:fill="FFFFFF"/>
-        </w:rPr>
-        <w:t>bunnies</w:t>
-      </w:r>
-      <w:proofErr w:type="spellEnd"/>
+        <w:t>To make cats cats and bunnies bunnies</w:t>
+      </w:r>
     </w:p>
     <w:p>
       <w:pPr>
@@ -73,7 +42,6 @@
           <w:szCs w:val="20"/>
         </w:rPr>
       </w:pPr>
-      <w:proofErr w:type="gramStart"/>
       <w:r>
         <w:rPr>
           <w:rFonts w:ascii="Arial" w:eastAsia="Times New Roman" w:hAnsi="Arial" w:cs="Times New Roman"/>
@@ -81,17 +49,7 @@
           <w:sz w:val="20"/>
           <w:szCs w:val="20"/>
         </w:rPr>
-        <w:t>like</w:t>
-      </w:r>
-      <w:proofErr w:type="gramEnd"/>
-      <w:r>
-        <w:rPr>
-          <w:rFonts w:ascii="Arial" w:eastAsia="Times New Roman" w:hAnsi="Arial" w:cs="Times New Roman"/>
-          <w:color w:val="263238"/>
-          <w:sz w:val="20"/>
-          <w:szCs w:val="20"/>
-        </w:rPr>
-        <w:t xml:space="preserve"> how we carry texture for a couple pages</w:t>
+        <w:t>like how we carry texture for a couple pages</w:t>
       </w:r>
     </w:p>
     <w:p>
@@ -124,8 +82,6 @@
           <w:shd w:val="clear" w:color="auto" w:fill="FFFFFF"/>
         </w:rPr>
       </w:pPr>
-      <w:proofErr w:type="spellStart"/>
-      <w:proofErr w:type="gramStart"/>
       <w:r>
         <w:rPr>
           <w:rFonts w:ascii="Arial" w:eastAsia="Times New Roman" w:hAnsi="Arial" w:cs="Arial"/>
@@ -134,21 +90,8 @@
           <w:szCs w:val="19"/>
           <w:shd w:val="clear" w:color="auto" w:fill="FFFFFF"/>
         </w:rPr>
-        <w:t>url</w:t>
-      </w:r>
-      <w:proofErr w:type="spellEnd"/>
-      <w:proofErr w:type="gramEnd"/>
-      <w:r>
-        <w:rPr>
-          <w:rFonts w:ascii="Arial" w:eastAsia="Times New Roman" w:hAnsi="Arial" w:cs="Arial"/>
-          <w:color w:val="222222"/>
-          <w:sz w:val="19"/>
-          <w:szCs w:val="19"/>
-          <w:shd w:val="clear" w:color="auto" w:fill="FFFFFF"/>
-        </w:rPr>
-        <w:t>:  _______</w:t>
-      </w:r>
-      <w:proofErr w:type="spellStart"/>
+        <w:t>url:  _______</w:t>
+      </w:r>
       <w:r>
         <w:rPr>
           <w:rFonts w:ascii="Arial" w:eastAsia="Times New Roman" w:hAnsi="Arial" w:cs="Arial"/>
@@ -170,7 +113,6 @@
         </w:rPr>
         <w:t>&amp;texture&amp;color</w:t>
       </w:r>
-      <w:proofErr w:type="spellEnd"/>
     </w:p>
     <w:p>
       <w:pPr>
@@ -182,7 +124,6 @@
           <w:szCs w:val="20"/>
         </w:rPr>
       </w:pPr>
-      <w:proofErr w:type="gramStart"/>
       <w:r>
         <w:rPr>
           <w:rFonts w:ascii="Arial" w:eastAsia="Times New Roman" w:hAnsi="Arial" w:cs="Times New Roman"/>
@@ -190,37 +131,7 @@
           <w:sz w:val="20"/>
           <w:szCs w:val="20"/>
         </w:rPr>
-        <w:t>so</w:t>
-      </w:r>
-      <w:proofErr w:type="gramEnd"/>
-      <w:r>
-        <w:rPr>
-          <w:rFonts w:ascii="Arial" w:eastAsia="Times New Roman" w:hAnsi="Arial" w:cs="Times New Roman"/>
-          <w:color w:val="263238"/>
-          <w:sz w:val="20"/>
-          <w:szCs w:val="20"/>
-        </w:rPr>
-        <w:t xml:space="preserve"> your first page will redirect to step2texture.php?item=" . $</w:t>
-      </w:r>
-      <w:proofErr w:type="gramStart"/>
-      <w:r>
-        <w:rPr>
-          <w:rFonts w:ascii="Arial" w:eastAsia="Times New Roman" w:hAnsi="Arial" w:cs="Times New Roman"/>
-          <w:color w:val="263238"/>
-          <w:sz w:val="20"/>
-          <w:szCs w:val="20"/>
-        </w:rPr>
-        <w:t>item</w:t>
-      </w:r>
-      <w:proofErr w:type="gramEnd"/>
-      <w:r>
-        <w:rPr>
-          <w:rFonts w:ascii="Arial" w:eastAsia="Times New Roman" w:hAnsi="Arial" w:cs="Times New Roman"/>
-          <w:color w:val="263238"/>
-          <w:sz w:val="20"/>
-          <w:szCs w:val="20"/>
-        </w:rPr>
-        <w:t>;</w:t>
+        <w:t>so your first page will redirect to step2texture.php?item=" . $item;</w:t>
       </w:r>
     </w:p>
     <w:p>
@@ -233,7 +144,6 @@
           <w:szCs w:val="20"/>
         </w:rPr>
       </w:pPr>
-      <w:proofErr w:type="gramStart"/>
       <w:r>
         <w:rPr>
           <w:rFonts w:ascii="Arial" w:eastAsia="Times New Roman" w:hAnsi="Arial" w:cs="Times New Roman"/>
@@ -241,29 +151,8 @@
           <w:sz w:val="20"/>
           <w:szCs w:val="20"/>
         </w:rPr>
-        <w:t>and</w:t>
-      </w:r>
-      <w:proofErr w:type="gramEnd"/>
-      <w:r>
-        <w:rPr>
-          <w:rFonts w:ascii="Arial" w:eastAsia="Times New Roman" w:hAnsi="Arial" w:cs="Times New Roman"/>
-          <w:color w:val="263238"/>
-          <w:sz w:val="20"/>
-          <w:szCs w:val="20"/>
-        </w:rPr>
-        <w:t xml:space="preserve"> just keep passing that on in the </w:t>
-      </w:r>
-      <w:proofErr w:type="spellStart"/>
-      <w:r>
-        <w:rPr>
-          <w:rFonts w:ascii="Arial" w:eastAsia="Times New Roman" w:hAnsi="Arial" w:cs="Times New Roman"/>
-          <w:color w:val="263238"/>
-          <w:sz w:val="20"/>
-          <w:szCs w:val="20"/>
-        </w:rPr>
-        <w:t>url</w:t>
-      </w:r>
-      <w:proofErr w:type="spellEnd"/>
+        <w:t>and just keep passing that on in the url</w:t>
+      </w:r>
     </w:p>
     <w:p>
       <w:pPr>
@@ -297,9 +186,7 @@
           <w:shd w:val="clear" w:color="auto" w:fill="FFFFFF"/>
         </w:rPr>
       </w:pPr>
-    </w:p>
-    <w:p>
-      <w:pPr>
+      <w:r>
         <w:rPr>
           <w:rFonts w:ascii="Arial" w:eastAsia="Times New Roman" w:hAnsi="Arial" w:cs="Arial"/>
           <w:color w:val="222222"/>
@@ -307,9 +194,42 @@
           <w:szCs w:val="19"/>
           <w:shd w:val="clear" w:color="auto" w:fill="FFFFFF"/>
         </w:rPr>
+        <w:t>-webkit-clip-path: polygon(6% 22%, 9% 19%, 9% 18%, 8% 18%, 7% 20%, 2% 24%, 3% 25%);</w:t>
+      </w:r>
+    </w:p>
+    <w:p>
+      <w:pPr>
+        <w:rPr>
+          <w:rFonts w:ascii="Arial" w:eastAsia="Times New Roman" w:hAnsi="Arial" w:cs="Arial"/>
+          <w:color w:val="222222"/>
+          <w:sz w:val="19"/>
+          <w:szCs w:val="19"/>
+          <w:shd w:val="clear" w:color="auto" w:fill="FFFFFF"/>
+        </w:rPr>
       </w:pPr>
+      <w:r>
+        <w:rPr>
+          <w:rFonts w:ascii="Arial" w:eastAsia="Times New Roman" w:hAnsi="Arial" w:cs="Arial"/>
+          <w:color w:val="222222"/>
+          <w:sz w:val="19"/>
+          <w:szCs w:val="19"/>
+          <w:shd w:val="clear" w:color="auto" w:fill="FFFFFF"/>
+        </w:rPr>
+        <w:t xml:space="preserve">      clip-path: polygon(6% 22%, 9% 19%, 9% 18%, 8% 18%, 7% 20%, 2% 24%, 3% 25%);</w:t>
+      </w:r>
       <w:bookmarkStart w:id="0" w:name="_GoBack"/>
       <w:bookmarkEnd w:id="0"/>
+    </w:p>
+    <w:p>
+      <w:pPr>
+        <w:rPr>
+          <w:rFonts w:ascii="Arial" w:eastAsia="Times New Roman" w:hAnsi="Arial" w:cs="Arial"/>
+          <w:color w:val="222222"/>
+          <w:sz w:val="19"/>
+          <w:szCs w:val="19"/>
+          <w:shd w:val="clear" w:color="auto" w:fill="FFFFFF"/>
+        </w:rPr>
+      </w:pPr>
     </w:p>
     <w:p>
       <w:pPr>
@@ -499,10 +419,8 @@
           <w:szCs w:val="19"/>
           <w:shd w:val="clear" w:color="auto" w:fill="FFFFFF"/>
         </w:rPr>
-        <w:t>-</w:t>
-      </w:r>
-      <w:proofErr w:type="spellStart"/>
-      <w:proofErr w:type="gramStart"/>
+        <w:t>-webkit-clip-path:</w:t>
+      </w:r>
       <w:r>
         <w:rPr>
           <w:rFonts w:ascii="Arial" w:eastAsia="Times New Roman" w:hAnsi="Arial" w:cs="Arial"/>
@@ -511,10 +429,8 @@
           <w:szCs w:val="19"/>
           <w:shd w:val="clear" w:color="auto" w:fill="FFFFFF"/>
         </w:rPr>
-        <w:t>webkit</w:t>
-      </w:r>
-      <w:proofErr w:type="spellEnd"/>
-      <w:proofErr w:type="gramEnd"/>
+        <w:t xml:space="preserve"> </w:t>
+      </w:r>
       <w:r>
         <w:rPr>
           <w:rFonts w:ascii="Arial" w:eastAsia="Times New Roman" w:hAnsi="Arial" w:cs="Arial"/>
@@ -523,7 +439,7 @@
           <w:szCs w:val="19"/>
           <w:shd w:val="clear" w:color="auto" w:fill="FFFFFF"/>
         </w:rPr>
-        <w:t>-clip-path:</w:t>
+        <w:t>polygon</w:t>
       </w:r>
       <w:r>
         <w:rPr>
@@ -543,9 +459,72 @@
           <w:szCs w:val="19"/>
           <w:shd w:val="clear" w:color="auto" w:fill="FFFFFF"/>
         </w:rPr>
-        <w:t>polygon</w:t>
-      </w:r>
-      <w:r>
+        <w:t>(</w:t>
+      </w:r>
+      <w:r>
+        <w:rPr>
+          <w:rFonts w:ascii="Courier" w:hAnsi="Courier" w:cs="Courier"/>
+          <w:color w:val="9A8297"/>
+          <w:sz w:val="21"/>
+          <w:szCs w:val="21"/>
+          <w:bdr w:val="none" w:sz="0" w:space="0" w:color="auto" w:frame="1"/>
+        </w:rPr>
+        <w:t>60% 31%,</w:t>
+      </w:r>
+      <w:r>
+        <w:rPr>
+          <w:rFonts w:ascii="Courier" w:hAnsi="Courier" w:cs="Courier"/>
+          <w:color w:val="9A8297"/>
+          <w:sz w:val="21"/>
+          <w:szCs w:val="21"/>
+          <w:bdr w:val="none" w:sz="0" w:space="0" w:color="auto" w:frame="1"/>
+        </w:rPr>
+        <w:t xml:space="preserve"> 76% 10%, 72% 35%);</w:t>
+      </w:r>
+    </w:p>
+    <w:p>
+      <w:pPr>
+        <w:rPr>
+          <w:rFonts w:ascii="Courier" w:hAnsi="Courier" w:cs="Courier"/>
+          <w:color w:val="9A8297"/>
+          <w:sz w:val="21"/>
+          <w:szCs w:val="21"/>
+          <w:bdr w:val="none" w:sz="0" w:space="0" w:color="auto" w:frame="1"/>
+        </w:rPr>
+      </w:pPr>
+      <w:r>
+        <w:rPr>
+          <w:rFonts w:ascii="Courier" w:hAnsi="Courier" w:cs="Courier"/>
+          <w:color w:val="9A8297"/>
+          <w:sz w:val="21"/>
+          <w:szCs w:val="21"/>
+          <w:bdr w:val="none" w:sz="0" w:space="0" w:color="auto" w:frame="1"/>
+        </w:rPr>
+        <w:t>clip-path: polygon(</w:t>
+      </w:r>
+      <w:r>
+        <w:rPr>
+          <w:rFonts w:ascii="Courier" w:hAnsi="Courier" w:cs="Courier"/>
+          <w:color w:val="9A8297"/>
+          <w:sz w:val="21"/>
+          <w:szCs w:val="21"/>
+          <w:bdr w:val="none" w:sz="0" w:space="0" w:color="auto" w:frame="1"/>
+        </w:rPr>
+        <w:t>60% 31%,</w:t>
+      </w:r>
+      <w:r>
+        <w:rPr>
+          <w:rFonts w:ascii="Courier" w:hAnsi="Courier" w:cs="Courier"/>
+          <w:color w:val="9A8297"/>
+          <w:sz w:val="21"/>
+          <w:szCs w:val="21"/>
+          <w:bdr w:val="none" w:sz="0" w:space="0" w:color="auto" w:frame="1"/>
+        </w:rPr>
+        <w:t xml:space="preserve"> 76% 10%, 72% 35%);</w:t>
+      </w:r>
+    </w:p>
+    <w:p>
+      <w:pPr>
         <w:rPr>
           <w:rFonts w:ascii="Arial" w:eastAsia="Times New Roman" w:hAnsi="Arial" w:cs="Arial"/>
           <w:color w:val="222222"/>
@@ -553,9 +532,10 @@
           <w:szCs w:val="19"/>
           <w:shd w:val="clear" w:color="auto" w:fill="FFFFFF"/>
         </w:rPr>
-        <w:t xml:space="preserve"> </w:t>
-      </w:r>
-      <w:r>
+      </w:pPr>
+    </w:p>
+    <w:p>
+      <w:pPr>
         <w:rPr>
           <w:rFonts w:ascii="Arial" w:eastAsia="Times New Roman" w:hAnsi="Arial" w:cs="Arial"/>
           <w:color w:val="222222"/>
@@ -563,84 +543,8 @@
           <w:szCs w:val="19"/>
           <w:shd w:val="clear" w:color="auto" w:fill="FFFFFF"/>
         </w:rPr>
-        <w:t>(</w:t>
-      </w:r>
-      <w:r>
-        <w:rPr>
-          <w:rFonts w:ascii="Courier" w:hAnsi="Courier" w:cs="Courier"/>
-          <w:color w:val="9A8297"/>
-          <w:sz w:val="21"/>
-          <w:szCs w:val="21"/>
-          <w:bdr w:val="none" w:sz="0" w:space="0" w:color="auto" w:frame="1"/>
-        </w:rPr>
-        <w:t>60% 31%,</w:t>
-      </w:r>
-      <w:r>
-        <w:rPr>
-          <w:rFonts w:ascii="Courier" w:hAnsi="Courier" w:cs="Courier"/>
-          <w:color w:val="9A8297"/>
-          <w:sz w:val="21"/>
-          <w:szCs w:val="21"/>
-          <w:bdr w:val="none" w:sz="0" w:space="0" w:color="auto" w:frame="1"/>
-        </w:rPr>
-        <w:t xml:space="preserve"> 76% 10%, 72% 35%);</w:t>
-      </w:r>
-    </w:p>
-    <w:p>
-      <w:pPr>
-        <w:rPr>
-          <w:rFonts w:ascii="Courier" w:hAnsi="Courier" w:cs="Courier"/>
-          <w:color w:val="9A8297"/>
-          <w:sz w:val="21"/>
-          <w:szCs w:val="21"/>
-          <w:bdr w:val="none" w:sz="0" w:space="0" w:color="auto" w:frame="1"/>
-        </w:rPr>
       </w:pPr>
-      <w:proofErr w:type="gramStart"/>
-      <w:r>
-        <w:rPr>
-          <w:rFonts w:ascii="Courier" w:hAnsi="Courier" w:cs="Courier"/>
-          <w:color w:val="9A8297"/>
-          <w:sz w:val="21"/>
-          <w:szCs w:val="21"/>
-          <w:bdr w:val="none" w:sz="0" w:space="0" w:color="auto" w:frame="1"/>
-        </w:rPr>
-        <w:t>clip</w:t>
-      </w:r>
-      <w:proofErr w:type="gramEnd"/>
-      <w:r>
-        <w:rPr>
-          <w:rFonts w:ascii="Courier" w:hAnsi="Courier" w:cs="Courier"/>
-          <w:color w:val="9A8297"/>
-          <w:sz w:val="21"/>
-          <w:szCs w:val="21"/>
-          <w:bdr w:val="none" w:sz="0" w:space="0" w:color="auto" w:frame="1"/>
-        </w:rPr>
-        <w:t>-path: polygon(</w:t>
-      </w:r>
-      <w:r>
-        <w:rPr>
-          <w:rFonts w:ascii="Courier" w:hAnsi="Courier" w:cs="Courier"/>
-          <w:color w:val="9A8297"/>
-          <w:sz w:val="21"/>
-          <w:szCs w:val="21"/>
-          <w:bdr w:val="none" w:sz="0" w:space="0" w:color="auto" w:frame="1"/>
-        </w:rPr>
-        <w:t>60% 31%,</w:t>
-      </w:r>
-      <w:r>
-        <w:rPr>
-          <w:rFonts w:ascii="Courier" w:hAnsi="Courier" w:cs="Courier"/>
-          <w:color w:val="9A8297"/>
-          <w:sz w:val="21"/>
-          <w:szCs w:val="21"/>
-          <w:bdr w:val="none" w:sz="0" w:space="0" w:color="auto" w:frame="1"/>
-        </w:rPr>
-        <w:t xml:space="preserve"> 76% 10%, 72% 35%);</w:t>
-      </w:r>
-    </w:p>
-    <w:p>
-      <w:pPr>
+      <w:r>
         <w:rPr>
           <w:rFonts w:ascii="Arial" w:eastAsia="Times New Roman" w:hAnsi="Arial" w:cs="Arial"/>
           <w:color w:val="222222"/>
@@ -648,10 +552,20 @@
           <w:szCs w:val="19"/>
           <w:shd w:val="clear" w:color="auto" w:fill="FFFFFF"/>
         </w:rPr>
-      </w:pPr>
+        <w:t>Right Ear</w:t>
+      </w:r>
     </w:p>
     <w:p>
       <w:pPr>
+        <w:rPr>
+          <w:rFonts w:ascii="Courier" w:hAnsi="Courier" w:cs="Courier"/>
+          <w:color w:val="9A8297"/>
+          <w:sz w:val="21"/>
+          <w:szCs w:val="21"/>
+          <w:bdr w:val="none" w:sz="0" w:space="0" w:color="auto" w:frame="1"/>
+        </w:rPr>
+      </w:pPr>
+      <w:r>
         <w:rPr>
           <w:rFonts w:ascii="Arial" w:eastAsia="Times New Roman" w:hAnsi="Arial" w:cs="Arial"/>
           <w:color w:val="222222"/>
@@ -659,7 +573,39 @@
           <w:szCs w:val="19"/>
           <w:shd w:val="clear" w:color="auto" w:fill="FFFFFF"/>
         </w:rPr>
+        <w:t>-webkit-clip-path: polygon (</w:t>
+      </w:r>
+      <w:r>
+        <w:rPr>
+          <w:rFonts w:ascii="Courier" w:hAnsi="Courier" w:cs="Courier"/>
+          <w:color w:val="9A8297"/>
+          <w:sz w:val="21"/>
+          <w:szCs w:val="21"/>
+          <w:bdr w:val="none" w:sz="0" w:space="0" w:color="auto" w:frame="1"/>
+        </w:rPr>
+        <w:t>24% 10%, 40% 31%, 28% 35%);</w:t>
+      </w:r>
+    </w:p>
+    <w:p>
+      <w:pPr>
+        <w:rPr>
+          <w:rFonts w:ascii="Courier" w:hAnsi="Courier" w:cs="Courier"/>
+          <w:color w:val="9A8297"/>
+          <w:sz w:val="21"/>
+          <w:szCs w:val="21"/>
+          <w:bdr w:val="none" w:sz="0" w:space="0" w:color="auto" w:frame="1"/>
+        </w:rPr>
       </w:pPr>
+      <w:r>
+        <w:rPr>
+          <w:rFonts w:ascii="Courier" w:hAnsi="Courier" w:cs="Courier"/>
+          <w:color w:val="9A8297"/>
+          <w:sz w:val="21"/>
+          <w:szCs w:val="21"/>
+          <w:bdr w:val="none" w:sz="0" w:space="0" w:color="auto" w:frame="1"/>
+        </w:rPr>
+        <w:t xml:space="preserve">clip-path: polygon </w:t>
+      </w:r>
       <w:r>
         <w:rPr>
           <w:rFonts w:ascii="Arial" w:eastAsia="Times New Roman" w:hAnsi="Arial" w:cs="Arial"/>
@@ -668,144 +614,6 @@
           <w:szCs w:val="19"/>
           <w:shd w:val="clear" w:color="auto" w:fill="FFFFFF"/>
         </w:rPr>
-        <w:t>Right Ear</w:t>
-      </w:r>
-    </w:p>
-    <w:p>
-      <w:pPr>
-        <w:rPr>
-          <w:rFonts w:ascii="Courier" w:hAnsi="Courier" w:cs="Courier"/>
-          <w:color w:val="9A8297"/>
-          <w:sz w:val="21"/>
-          <w:szCs w:val="21"/>
-          <w:bdr w:val="none" w:sz="0" w:space="0" w:color="auto" w:frame="1"/>
-        </w:rPr>
-      </w:pPr>
-      <w:r>
-        <w:rPr>
-          <w:rFonts w:ascii="Arial" w:eastAsia="Times New Roman" w:hAnsi="Arial" w:cs="Arial"/>
-          <w:color w:val="222222"/>
-          <w:sz w:val="19"/>
-          <w:szCs w:val="19"/>
-          <w:shd w:val="clear" w:color="auto" w:fill="FFFFFF"/>
-        </w:rPr>
-        <w:t>-</w:t>
-      </w:r>
-      <w:proofErr w:type="spellStart"/>
-      <w:proofErr w:type="gramStart"/>
-      <w:r>
-        <w:rPr>
-          <w:rFonts w:ascii="Arial" w:eastAsia="Times New Roman" w:hAnsi="Arial" w:cs="Arial"/>
-          <w:color w:val="222222"/>
-          <w:sz w:val="19"/>
-          <w:szCs w:val="19"/>
-          <w:shd w:val="clear" w:color="auto" w:fill="FFFFFF"/>
-        </w:rPr>
-        <w:t>webkit</w:t>
-      </w:r>
-      <w:proofErr w:type="spellEnd"/>
-      <w:proofErr w:type="gramEnd"/>
-      <w:r>
-        <w:rPr>
-          <w:rFonts w:ascii="Arial" w:eastAsia="Times New Roman" w:hAnsi="Arial" w:cs="Arial"/>
-          <w:color w:val="222222"/>
-          <w:sz w:val="19"/>
-          <w:szCs w:val="19"/>
-          <w:shd w:val="clear" w:color="auto" w:fill="FFFFFF"/>
-        </w:rPr>
-        <w:t>-clip-path: polygon</w:t>
-      </w:r>
-      <w:r>
-        <w:rPr>
-          <w:rFonts w:ascii="Arial" w:eastAsia="Times New Roman" w:hAnsi="Arial" w:cs="Arial"/>
-          <w:color w:val="222222"/>
-          <w:sz w:val="19"/>
-          <w:szCs w:val="19"/>
-          <w:shd w:val="clear" w:color="auto" w:fill="FFFFFF"/>
-        </w:rPr>
-        <w:t xml:space="preserve"> </w:t>
-      </w:r>
-      <w:r>
-        <w:rPr>
-          <w:rFonts w:ascii="Arial" w:eastAsia="Times New Roman" w:hAnsi="Arial" w:cs="Arial"/>
-          <w:color w:val="222222"/>
-          <w:sz w:val="19"/>
-          <w:szCs w:val="19"/>
-          <w:shd w:val="clear" w:color="auto" w:fill="FFFFFF"/>
-        </w:rPr>
-        <w:t>(</w:t>
-      </w:r>
-      <w:r>
-        <w:rPr>
-          <w:rFonts w:ascii="Courier" w:hAnsi="Courier" w:cs="Courier"/>
-          <w:color w:val="9A8297"/>
-          <w:sz w:val="21"/>
-          <w:szCs w:val="21"/>
-          <w:bdr w:val="none" w:sz="0" w:space="0" w:color="auto" w:frame="1"/>
-        </w:rPr>
-        <w:t>24% 10%, 40% 31%, 28% 35%</w:t>
-      </w:r>
-      <w:r>
-        <w:rPr>
-          <w:rFonts w:ascii="Courier" w:hAnsi="Courier" w:cs="Courier"/>
-          <w:color w:val="9A8297"/>
-          <w:sz w:val="21"/>
-          <w:szCs w:val="21"/>
-          <w:bdr w:val="none" w:sz="0" w:space="0" w:color="auto" w:frame="1"/>
-        </w:rPr>
-        <w:t>);</w:t>
-      </w:r>
-    </w:p>
-    <w:p>
-      <w:pPr>
-        <w:rPr>
-          <w:rFonts w:ascii="Courier" w:hAnsi="Courier" w:cs="Courier"/>
-          <w:color w:val="9A8297"/>
-          <w:sz w:val="21"/>
-          <w:szCs w:val="21"/>
-          <w:bdr w:val="none" w:sz="0" w:space="0" w:color="auto" w:frame="1"/>
-        </w:rPr>
-      </w:pPr>
-      <w:proofErr w:type="gramStart"/>
-      <w:r>
-        <w:rPr>
-          <w:rFonts w:ascii="Courier" w:hAnsi="Courier" w:cs="Courier"/>
-          <w:color w:val="9A8297"/>
-          <w:sz w:val="21"/>
-          <w:szCs w:val="21"/>
-          <w:bdr w:val="none" w:sz="0" w:space="0" w:color="auto" w:frame="1"/>
-        </w:rPr>
-        <w:t>clip</w:t>
-      </w:r>
-      <w:proofErr w:type="gramEnd"/>
-      <w:r>
-        <w:rPr>
-          <w:rFonts w:ascii="Courier" w:hAnsi="Courier" w:cs="Courier"/>
-          <w:color w:val="9A8297"/>
-          <w:sz w:val="21"/>
-          <w:szCs w:val="21"/>
-          <w:bdr w:val="none" w:sz="0" w:space="0" w:color="auto" w:frame="1"/>
-        </w:rPr>
-        <w:t>-path: polygon</w:t>
-      </w:r>
-      <w:r>
-        <w:rPr>
-          <w:rFonts w:ascii="Courier" w:hAnsi="Courier" w:cs="Courier"/>
-          <w:color w:val="9A8297"/>
-          <w:sz w:val="21"/>
-          <w:szCs w:val="21"/>
-          <w:bdr w:val="none" w:sz="0" w:space="0" w:color="auto" w:frame="1"/>
-        </w:rPr>
-        <w:t xml:space="preserve"> </w:t>
-      </w:r>
-      <w:r>
-        <w:rPr>
-          <w:rFonts w:ascii="Arial" w:eastAsia="Times New Roman" w:hAnsi="Arial" w:cs="Arial"/>
-          <w:color w:val="222222"/>
-          <w:sz w:val="19"/>
-          <w:szCs w:val="19"/>
-          <w:shd w:val="clear" w:color="auto" w:fill="FFFFFF"/>
-        </w:rPr>
         <w:t>(</w:t>
       </w:r>
       <w:r>
@@ -879,31 +687,7 @@
           <w:szCs w:val="21"/>
           <w:bdr w:val="none" w:sz="0" w:space="0" w:color="auto" w:frame="1"/>
         </w:rPr>
-        <w:t>-</w:t>
-      </w:r>
-      <w:proofErr w:type="spellStart"/>
-      <w:proofErr w:type="gramStart"/>
-      <w:r>
-        <w:rPr>
-          <w:rFonts w:ascii="Courier" w:hAnsi="Courier" w:cs="Courier"/>
-          <w:color w:val="9A8297"/>
-          <w:sz w:val="21"/>
-          <w:szCs w:val="21"/>
-          <w:bdr w:val="none" w:sz="0" w:space="0" w:color="auto" w:frame="1"/>
-        </w:rPr>
-        <w:t>webkit</w:t>
-      </w:r>
-      <w:proofErr w:type="spellEnd"/>
-      <w:proofErr w:type="gramEnd"/>
-      <w:r>
-        <w:rPr>
-          <w:rFonts w:ascii="Courier" w:hAnsi="Courier" w:cs="Courier"/>
-          <w:color w:val="9A8297"/>
-          <w:sz w:val="21"/>
-          <w:szCs w:val="21"/>
-          <w:bdr w:val="none" w:sz="0" w:space="0" w:color="auto" w:frame="1"/>
-        </w:rPr>
-        <w:t>-clip-path: polygon(24% 10%, 17% 38%, 13% 46%, 13% 57%, 17% 65%, 25% 74%, 35% 82%, 47% 85%, 53% 85%, 65% 82%, 75% 74%, 83% 65%, 87% 57%, 87% 46%, 83% 38%, 76% 10%, 60% 31%, 40% 31%);</w:t>
+        <w:t>-webkit-clip-path: polygon(24% 10%, 17% 38%, 13% 46%, 13% 57%, 17% 65%, 25% 74%, 35% 82%, 47% 85%, 53% 85%, 65% 82%, 75% 74%, 83% 65%, 87% 57%, 87% 46%, 83% 38%, 76% 10%, 60% 31%, 40% 31%);</w:t>
       </w:r>
     </w:p>
     <w:p>
@@ -929,27 +713,15 @@
           <w:bdr w:val="none" w:sz="0" w:space="0" w:color="auto" w:frame="1"/>
         </w:rPr>
       </w:pPr>
-      <w:proofErr w:type="gramStart"/>
-      <w:r>
-        <w:rPr>
-          <w:rFonts w:ascii="Courier" w:hAnsi="Courier" w:cs="Courier"/>
-          <w:color w:val="9A8297"/>
-          <w:sz w:val="21"/>
-          <w:szCs w:val="21"/>
-          <w:bdr w:val="none" w:sz="0" w:space="0" w:color="auto" w:frame="1"/>
-        </w:rPr>
-        <w:t>clip</w:t>
-      </w:r>
-      <w:proofErr w:type="gramEnd"/>
-      <w:r>
-        <w:rPr>
-          <w:rFonts w:ascii="Courier" w:hAnsi="Courier" w:cs="Courier"/>
-          <w:color w:val="9A8297"/>
-          <w:sz w:val="21"/>
-          <w:szCs w:val="21"/>
-          <w:bdr w:val="none" w:sz="0" w:space="0" w:color="auto" w:frame="1"/>
-        </w:rPr>
-        <w:t>-path: polygon(24% 10%, 17% 38%, 13% 46%, 13% 57%, 17% 65%, 25% 74%, 35% 82%, 47% 85%, 53% 85%, 65% 82%, 75% 74%, 83% 65%, 87% 57%, 87% 46%, 83% 38%, 76% 10%, 60% 31%, 40% 31%);</w:t>
+      <w:r>
+        <w:rPr>
+          <w:rFonts w:ascii="Courier" w:hAnsi="Courier" w:cs="Courier"/>
+          <w:color w:val="9A8297"/>
+          <w:sz w:val="21"/>
+          <w:szCs w:val="21"/>
+          <w:bdr w:val="none" w:sz="0" w:space="0" w:color="auto" w:frame="1"/>
+        </w:rPr>
+        <w:t>clip-path: polygon(24% 10%, 17% 38%, 13% 46%, 13% 57%, 17% 65%, 25% 74%, 35% 82%, 47% 85%, 53% 85%, 65% 82%, 75% 74%, 83% 65%, 87% 57%, 87% 46%, 83% 38%, 76% 10%, 60% 31%, 40% 31%);</w:t>
       </w:r>
     </w:p>
     <w:p>
@@ -1012,7 +784,6 @@
           <w:szCs w:val="20"/>
         </w:rPr>
       </w:pPr>
-      <w:proofErr w:type="gramStart"/>
       <w:r>
         <w:rPr>
           <w:rFonts w:ascii="Arial" w:eastAsia="Times New Roman" w:hAnsi="Arial" w:cs="Times New Roman"/>
@@ -1020,9 +791,8 @@
           <w:sz w:val="20"/>
           <w:szCs w:val="20"/>
         </w:rPr>
-        <w:t>if</w:t>
-      </w:r>
-      <w:proofErr w:type="gramEnd"/>
+        <w:t>if (isset ($_POST["catTailCheckbox"]) {</w:t>
+      </w:r>
       <w:r>
         <w:rPr>
           <w:rFonts w:ascii="Arial" w:eastAsia="Times New Roman" w:hAnsi="Arial" w:cs="Times New Roman"/>
@@ -1030,9 +800,9 @@
           <w:sz w:val="20"/>
           <w:szCs w:val="20"/>
         </w:rPr>
-        <w:t xml:space="preserve"> (</w:t>
-      </w:r>
-      <w:proofErr w:type="spellStart"/>
+        <w:br/>
+        <w:t>$catTailHidden = "";</w:t>
+      </w:r>
       <w:r>
         <w:rPr>
           <w:rFonts w:ascii="Arial" w:eastAsia="Times New Roman" w:hAnsi="Arial" w:cs="Times New Roman"/>
@@ -1040,9 +810,9 @@
           <w:sz w:val="20"/>
           <w:szCs w:val="20"/>
         </w:rPr>
-        <w:t>isset</w:t>
-      </w:r>
-      <w:proofErr w:type="spellEnd"/>
+        <w:br/>
+        <w:t>}</w:t>
+      </w:r>
       <w:r>
         <w:rPr>
           <w:rFonts w:ascii="Arial" w:eastAsia="Times New Roman" w:hAnsi="Arial" w:cs="Times New Roman"/>
@@ -1050,9 +820,9 @@
           <w:sz w:val="20"/>
           <w:szCs w:val="20"/>
         </w:rPr>
-        <w:t xml:space="preserve"> ($_POST["</w:t>
-      </w:r>
-      <w:proofErr w:type="spellStart"/>
+        <w:br/>
+        <w:t>else {</w:t>
+      </w:r>
       <w:r>
         <w:rPr>
           <w:rFonts w:ascii="Arial" w:eastAsia="Times New Roman" w:hAnsi="Arial" w:cs="Times New Roman"/>
@@ -1060,97 +830,8 @@
           <w:sz w:val="20"/>
           <w:szCs w:val="20"/>
         </w:rPr>
-        <w:t>catTailCheckbox</w:t>
-      </w:r>
-      <w:proofErr w:type="spellEnd"/>
-      <w:r>
-        <w:rPr>
-          <w:rFonts w:ascii="Arial" w:eastAsia="Times New Roman" w:hAnsi="Arial" w:cs="Times New Roman"/>
-          <w:color w:val="263238"/>
-          <w:sz w:val="20"/>
-          <w:szCs w:val="20"/>
-        </w:rPr>
-        <w:t>"]) {</w:t>
-      </w:r>
-      <w:r>
-        <w:rPr>
-          <w:rFonts w:ascii="Arial" w:eastAsia="Times New Roman" w:hAnsi="Arial" w:cs="Times New Roman"/>
-          <w:color w:val="263238"/>
-          <w:sz w:val="20"/>
-          <w:szCs w:val="20"/>
-        </w:rPr>
         <w:br/>
-        <w:t>$</w:t>
-      </w:r>
-      <w:proofErr w:type="spellStart"/>
-      <w:r>
-        <w:rPr>
-          <w:rFonts w:ascii="Arial" w:eastAsia="Times New Roman" w:hAnsi="Arial" w:cs="Times New Roman"/>
-          <w:color w:val="263238"/>
-          <w:sz w:val="20"/>
-          <w:szCs w:val="20"/>
-        </w:rPr>
-        <w:t>catTailHidden</w:t>
-      </w:r>
-      <w:proofErr w:type="spellEnd"/>
-      <w:r>
-        <w:rPr>
-          <w:rFonts w:ascii="Arial" w:eastAsia="Times New Roman" w:hAnsi="Arial" w:cs="Times New Roman"/>
-          <w:color w:val="263238"/>
-          <w:sz w:val="20"/>
-          <w:szCs w:val="20"/>
-        </w:rPr>
-        <w:t xml:space="preserve"> = "";</w:t>
-      </w:r>
-      <w:r>
-        <w:rPr>
-          <w:rFonts w:ascii="Arial" w:eastAsia="Times New Roman" w:hAnsi="Arial" w:cs="Times New Roman"/>
-          <w:color w:val="263238"/>
-          <w:sz w:val="20"/>
-          <w:szCs w:val="20"/>
-        </w:rPr>
-        <w:br/>
-        <w:t>}</w:t>
-      </w:r>
-      <w:r>
-        <w:rPr>
-          <w:rFonts w:ascii="Arial" w:eastAsia="Times New Roman" w:hAnsi="Arial" w:cs="Times New Roman"/>
-          <w:color w:val="263238"/>
-          <w:sz w:val="20"/>
-          <w:szCs w:val="20"/>
-        </w:rPr>
-        <w:br/>
-        <w:t>else {</w:t>
-      </w:r>
-      <w:r>
-        <w:rPr>
-          <w:rFonts w:ascii="Arial" w:eastAsia="Times New Roman" w:hAnsi="Arial" w:cs="Times New Roman"/>
-          <w:color w:val="263238"/>
-          <w:sz w:val="20"/>
-          <w:szCs w:val="20"/>
-        </w:rPr>
-        <w:br/>
-        <w:t>$</w:t>
-      </w:r>
-      <w:proofErr w:type="spellStart"/>
-      <w:r>
-        <w:rPr>
-          <w:rFonts w:ascii="Arial" w:eastAsia="Times New Roman" w:hAnsi="Arial" w:cs="Times New Roman"/>
-          <w:color w:val="263238"/>
-          <w:sz w:val="20"/>
-          <w:szCs w:val="20"/>
-        </w:rPr>
-        <w:t>catTailHidden</w:t>
-      </w:r>
-      <w:proofErr w:type="spellEnd"/>
-      <w:r>
-        <w:rPr>
-          <w:rFonts w:ascii="Arial" w:eastAsia="Times New Roman" w:hAnsi="Arial" w:cs="Times New Roman"/>
-          <w:color w:val="263238"/>
-          <w:sz w:val="20"/>
-          <w:szCs w:val="20"/>
-        </w:rPr>
-        <w:t xml:space="preserve"> = "hidden";</w:t>
+        <w:t>$catTailHidden = "hidden";</w:t>
       </w:r>
       <w:r>
         <w:rPr>
@@ -1195,7 +876,6 @@
           <w:szCs w:val="20"/>
         </w:rPr>
       </w:pPr>
-      <w:proofErr w:type="gramStart"/>
       <w:r>
         <w:rPr>
           <w:rFonts w:ascii="Arial" w:eastAsia="Times New Roman" w:hAnsi="Arial" w:cs="Times New Roman"/>
@@ -1203,17 +883,7 @@
           <w:sz w:val="20"/>
           <w:szCs w:val="20"/>
         </w:rPr>
-        <w:t>you</w:t>
-      </w:r>
-      <w:proofErr w:type="gramEnd"/>
-      <w:r>
-        <w:rPr>
-          <w:rFonts w:ascii="Arial" w:eastAsia="Times New Roman" w:hAnsi="Arial" w:cs="Times New Roman"/>
-          <w:color w:val="263238"/>
-          <w:sz w:val="20"/>
-          <w:szCs w:val="20"/>
-        </w:rPr>
-        <w:t xml:space="preserve"> can try float: left or float: right as needed</w:t>
+        <w:t>you can try float: left or float: right as needed</w:t>
       </w:r>
     </w:p>
     <w:p>
@@ -1226,7 +896,6 @@
           <w:szCs w:val="20"/>
         </w:rPr>
       </w:pPr>
-      <w:proofErr w:type="gramStart"/>
       <w:r>
         <w:rPr>
           <w:rFonts w:ascii="Arial" w:eastAsia="Times New Roman" w:hAnsi="Arial" w:cs="Times New Roman"/>
@@ -1234,17 +903,7 @@
           <w:sz w:val="20"/>
           <w:szCs w:val="20"/>
         </w:rPr>
-        <w:t>and</w:t>
-      </w:r>
-      <w:proofErr w:type="gramEnd"/>
-      <w:r>
-        <w:rPr>
-          <w:rFonts w:ascii="Arial" w:eastAsia="Times New Roman" w:hAnsi="Arial" w:cs="Times New Roman"/>
-          <w:color w:val="263238"/>
-          <w:sz w:val="20"/>
-          <w:szCs w:val="20"/>
-        </w:rPr>
-        <w:t xml:space="preserve"> also display: inline-block</w:t>
+        <w:t>and also display: inline-block</w:t>
       </w:r>
     </w:p>
     <w:p>
@@ -1284,10 +943,8 @@
           <w:sz w:val="20"/>
           <w:szCs w:val="20"/>
         </w:rPr>
-        <w:t>#</w:t>
-      </w:r>
-      <w:proofErr w:type="spellStart"/>
-      <w:proofErr w:type="gramStart"/>
+        <w:t>#checkboxesForm {</w:t>
+      </w:r>
       <w:r>
         <w:rPr>
           <w:rFonts w:ascii="Arial" w:eastAsia="Times New Roman" w:hAnsi="Arial" w:cs="Times New Roman"/>
@@ -1295,48 +952,8 @@
           <w:sz w:val="20"/>
           <w:szCs w:val="20"/>
         </w:rPr>
-        <w:t>checkboxesForm</w:t>
-      </w:r>
-      <w:proofErr w:type="spellEnd"/>
-      <w:proofErr w:type="gramEnd"/>
-      <w:r>
-        <w:rPr>
-          <w:rFonts w:ascii="Arial" w:eastAsia="Times New Roman" w:hAnsi="Arial" w:cs="Times New Roman"/>
-          <w:color w:val="263238"/>
-          <w:sz w:val="20"/>
-          <w:szCs w:val="20"/>
-        </w:rPr>
-        <w:t xml:space="preserve"> {</w:t>
-      </w:r>
-      <w:r>
-        <w:rPr>
-          <w:rFonts w:ascii="Arial" w:eastAsia="Times New Roman" w:hAnsi="Arial" w:cs="Times New Roman"/>
-          <w:color w:val="263238"/>
-          <w:sz w:val="20"/>
-          <w:szCs w:val="20"/>
-        </w:rPr>
         <w:br/>
-        <w:t xml:space="preserve">width: </w:t>
-      </w:r>
-      <w:proofErr w:type="spellStart"/>
-      <w:r>
-        <w:rPr>
-          <w:rFonts w:ascii="Arial" w:eastAsia="Times New Roman" w:hAnsi="Arial" w:cs="Times New Roman"/>
-          <w:color w:val="263238"/>
-          <w:sz w:val="20"/>
-          <w:szCs w:val="20"/>
-        </w:rPr>
-        <w:t>calc</w:t>
-      </w:r>
-      <w:proofErr w:type="spellEnd"/>
-      <w:r>
-        <w:rPr>
-          <w:rFonts w:ascii="Arial" w:eastAsia="Times New Roman" w:hAnsi="Arial" w:cs="Times New Roman"/>
-          <w:color w:val="263238"/>
-          <w:sz w:val="20"/>
-          <w:szCs w:val="20"/>
-        </w:rPr>
-        <w:t>(100% - 500px);</w:t>
+        <w:t>width: calc(100% - 500px);</w:t>
       </w:r>
       <w:r>
         <w:rPr>
@@ -1398,31 +1015,7 @@
           <w:szCs w:val="21"/>
           <w:bdr w:val="none" w:sz="0" w:space="0" w:color="auto" w:frame="1"/>
         </w:rPr>
-        <w:t>#</w:t>
-      </w:r>
-      <w:proofErr w:type="spellStart"/>
-      <w:proofErr w:type="gramStart"/>
-      <w:r>
-        <w:rPr>
-          <w:rFonts w:ascii="Courier" w:hAnsi="Courier" w:cs="Courier"/>
-          <w:color w:val="9A8297"/>
-          <w:sz w:val="21"/>
-          <w:szCs w:val="21"/>
-          <w:bdr w:val="none" w:sz="0" w:space="0" w:color="auto" w:frame="1"/>
-        </w:rPr>
-        <w:t>cookiecuttercatface</w:t>
-      </w:r>
-      <w:proofErr w:type="spellEnd"/>
-      <w:proofErr w:type="gramEnd"/>
-      <w:r>
-        <w:rPr>
-          <w:rFonts w:ascii="Courier" w:hAnsi="Courier" w:cs="Courier"/>
-          <w:color w:val="9A8297"/>
-          <w:sz w:val="21"/>
-          <w:szCs w:val="21"/>
-          <w:bdr w:val="none" w:sz="0" w:space="0" w:color="auto" w:frame="1"/>
-        </w:rPr>
-        <w:t xml:space="preserve"> {</w:t>
+        <w:t>#cookiecuttercatface {</w:t>
       </w:r>
     </w:p>
     <w:p>
@@ -1444,31 +1037,7 @@
           <w:bdr w:val="none" w:sz="0" w:space="0" w:color="auto" w:frame="1"/>
         </w:rPr>
         <w:lastRenderedPageBreak/>
-        <w:t xml:space="preserve">  -</w:t>
-      </w:r>
-      <w:proofErr w:type="spellStart"/>
-      <w:proofErr w:type="gramStart"/>
-      <w:r>
-        <w:rPr>
-          <w:rFonts w:ascii="Courier" w:hAnsi="Courier" w:cs="Courier"/>
-          <w:color w:val="9A8297"/>
-          <w:sz w:val="21"/>
-          <w:szCs w:val="21"/>
-          <w:bdr w:val="none" w:sz="0" w:space="0" w:color="auto" w:frame="1"/>
-        </w:rPr>
-        <w:t>webkit</w:t>
-      </w:r>
-      <w:proofErr w:type="spellEnd"/>
-      <w:proofErr w:type="gramEnd"/>
-      <w:r>
-        <w:rPr>
-          <w:rFonts w:ascii="Courier" w:hAnsi="Courier" w:cs="Courier"/>
-          <w:color w:val="9A8297"/>
-          <w:sz w:val="21"/>
-          <w:szCs w:val="21"/>
-          <w:bdr w:val="none" w:sz="0" w:space="0" w:color="auto" w:frame="1"/>
-        </w:rPr>
-        <w:t>-clip-path: polygon(24</w:t>
+        <w:t xml:space="preserve">  -webkit-clip-path: polygon(24</w:t>
       </w:r>
       <w:r>
         <w:rPr>
@@ -2129,29 +1698,7 @@
           <w:szCs w:val="21"/>
           <w:bdr w:val="none" w:sz="0" w:space="0" w:color="auto" w:frame="1"/>
         </w:rPr>
-        <w:t xml:space="preserve">  </w:t>
-      </w:r>
-      <w:proofErr w:type="gramStart"/>
-      <w:r>
-        <w:rPr>
-          <w:rFonts w:ascii="Courier" w:hAnsi="Courier" w:cs="Courier"/>
-          <w:color w:val="9A8297"/>
-          <w:sz w:val="21"/>
-          <w:szCs w:val="21"/>
-          <w:bdr w:val="none" w:sz="0" w:space="0" w:color="auto" w:frame="1"/>
-        </w:rPr>
-        <w:t>clip</w:t>
-      </w:r>
-      <w:proofErr w:type="gramEnd"/>
-      <w:r>
-        <w:rPr>
-          <w:rFonts w:ascii="Courier" w:hAnsi="Courier" w:cs="Courier"/>
-          <w:color w:val="9A8297"/>
-          <w:sz w:val="21"/>
-          <w:szCs w:val="21"/>
-          <w:bdr w:val="none" w:sz="0" w:space="0" w:color="auto" w:frame="1"/>
-        </w:rPr>
-        <w:t>-path: polygon(24</w:t>
+        <w:t xml:space="preserve">  clip-path: polygon(24</w:t>
       </w:r>
       <w:r>
         <w:rPr>
@@ -2963,31 +2510,7 @@
           <w:szCs w:val="21"/>
           <w:bdr w:val="none" w:sz="0" w:space="0" w:color="auto" w:frame="1"/>
         </w:rPr>
-        <w:t>-</w:t>
-      </w:r>
-      <w:proofErr w:type="spellStart"/>
-      <w:proofErr w:type="gramStart"/>
-      <w:r>
-        <w:rPr>
-          <w:rFonts w:ascii="Courier" w:hAnsi="Courier" w:cs="Courier"/>
-          <w:color w:val="9A8297"/>
-          <w:sz w:val="21"/>
-          <w:szCs w:val="21"/>
-          <w:bdr w:val="none" w:sz="0" w:space="0" w:color="auto" w:frame="1"/>
-        </w:rPr>
-        <w:t>webkit</w:t>
-      </w:r>
-      <w:proofErr w:type="spellEnd"/>
-      <w:proofErr w:type="gramEnd"/>
-      <w:r>
-        <w:rPr>
-          <w:rFonts w:ascii="Courier" w:hAnsi="Courier" w:cs="Courier"/>
-          <w:color w:val="9A8297"/>
-          <w:sz w:val="21"/>
-          <w:szCs w:val="21"/>
-          <w:bdr w:val="none" w:sz="0" w:space="0" w:color="auto" w:frame="1"/>
-        </w:rPr>
-        <w:t>-clip-path: polygon(</w:t>
+        <w:t>-webkit-clip-path: polygon(</w:t>
       </w:r>
       <w:r>
         <w:rPr>
@@ -8059,27 +7582,15 @@
           <w:szCs w:val="20"/>
         </w:rPr>
       </w:pPr>
-      <w:proofErr w:type="gramStart"/>
-      <w:r>
-        <w:rPr>
-          <w:rFonts w:ascii="Courier" w:hAnsi="Courier" w:cs="Courier"/>
-          <w:color w:val="9A8297"/>
-          <w:sz w:val="21"/>
-          <w:szCs w:val="21"/>
-          <w:bdr w:val="none" w:sz="0" w:space="0" w:color="auto" w:frame="1"/>
-        </w:rPr>
-        <w:t>clip</w:t>
-      </w:r>
-      <w:proofErr w:type="gramEnd"/>
-      <w:r>
-        <w:rPr>
-          <w:rFonts w:ascii="Courier" w:hAnsi="Courier" w:cs="Courier"/>
-          <w:color w:val="9A8297"/>
-          <w:sz w:val="21"/>
-          <w:szCs w:val="21"/>
-          <w:bdr w:val="none" w:sz="0" w:space="0" w:color="auto" w:frame="1"/>
-        </w:rPr>
-        <w:t>-path: polygon(</w:t>
+      <w:r>
+        <w:rPr>
+          <w:rFonts w:ascii="Courier" w:hAnsi="Courier" w:cs="Courier"/>
+          <w:color w:val="9A8297"/>
+          <w:sz w:val="21"/>
+          <w:szCs w:val="21"/>
+          <w:bdr w:val="none" w:sz="0" w:space="0" w:color="auto" w:frame="1"/>
+        </w:rPr>
+        <w:t>clip-path: polygon(</w:t>
       </w:r>
       <w:r>
         <w:rPr>
@@ -13235,31 +12746,7 @@
           <w:szCs w:val="21"/>
           <w:bdr w:val="none" w:sz="0" w:space="0" w:color="auto" w:frame="1"/>
         </w:rPr>
-        <w:t>-</w:t>
-      </w:r>
-      <w:proofErr w:type="spellStart"/>
-      <w:proofErr w:type="gramStart"/>
-      <w:r>
-        <w:rPr>
-          <w:rFonts w:ascii="Courier" w:hAnsi="Courier" w:cs="Courier"/>
-          <w:color w:val="9A8297"/>
-          <w:sz w:val="21"/>
-          <w:szCs w:val="21"/>
-          <w:bdr w:val="none" w:sz="0" w:space="0" w:color="auto" w:frame="1"/>
-        </w:rPr>
-        <w:t>webkit</w:t>
-      </w:r>
-      <w:proofErr w:type="spellEnd"/>
-      <w:proofErr w:type="gramEnd"/>
-      <w:r>
-        <w:rPr>
-          <w:rFonts w:ascii="Courier" w:hAnsi="Courier" w:cs="Courier"/>
-          <w:color w:val="9A8297"/>
-          <w:sz w:val="21"/>
-          <w:szCs w:val="21"/>
-          <w:bdr w:val="none" w:sz="0" w:space="0" w:color="auto" w:frame="1"/>
-        </w:rPr>
-        <w:t>-clip-path: polygon(</w:t>
+        <w:t>-webkit-clip-path: polygon(</w:t>
       </w:r>
       <w:r>
         <w:rPr>
@@ -23442,23 +22929,7 @@
         <w:rPr>
           <w:b/>
         </w:rPr>
-        <w:t>#</w:t>
-      </w:r>
-      <w:proofErr w:type="spellStart"/>
-      <w:proofErr w:type="gramStart"/>
-      <w:r>
-        <w:rPr>
-          <w:b/>
-        </w:rPr>
-        <w:t>cookiecuttercatface</w:t>
-      </w:r>
-      <w:proofErr w:type="spellEnd"/>
-      <w:proofErr w:type="gramEnd"/>
-      <w:r>
-        <w:rPr>
-          <w:b/>
-        </w:rPr>
-        <w:t xml:space="preserve"> {</w:t>
+        <w:t>#cookiecuttercatface {</w:t>
       </w:r>
     </w:p>
     <w:p>
@@ -23471,23 +22942,7 @@
         <w:rPr>
           <w:b/>
         </w:rPr>
-        <w:t xml:space="preserve">  -</w:t>
-      </w:r>
-      <w:proofErr w:type="spellStart"/>
-      <w:proofErr w:type="gramStart"/>
-      <w:r>
-        <w:rPr>
-          <w:b/>
-        </w:rPr>
-        <w:t>webkit</w:t>
-      </w:r>
-      <w:proofErr w:type="spellEnd"/>
-      <w:proofErr w:type="gramEnd"/>
-      <w:r>
-        <w:rPr>
-          <w:b/>
-        </w:rPr>
-        <w:t>-clip-path: polygon(24</w:t>
+        <w:t xml:space="preserve">  -webkit-clip-path: polygon(24</w:t>
       </w:r>
       <w:r>
         <w:rPr>
@@ -23884,21 +23339,7 @@
         <w:rPr>
           <w:b/>
         </w:rPr>
-        <w:t xml:space="preserve">  </w:t>
-      </w:r>
-      <w:proofErr w:type="gramStart"/>
-      <w:r>
-        <w:rPr>
-          <w:b/>
-        </w:rPr>
-        <w:t>clip</w:t>
-      </w:r>
-      <w:proofErr w:type="gramEnd"/>
-      <w:r>
-        <w:rPr>
-          <w:b/>
-        </w:rPr>
-        <w:t>-path: polygon(24</w:t>
+        <w:t xml:space="preserve">  clip-path: polygon(24</w:t>
       </w:r>
       <w:r>
         <w:rPr>
@@ -24301,32 +23742,12 @@
     <w:p/>
     <w:p>
       <w:r>
-        <w:t>#</w:t>
-      </w:r>
-      <w:proofErr w:type="spellStart"/>
-      <w:proofErr w:type="gramStart"/>
-      <w:r>
-        <w:t>cookiecuttercatprofile</w:t>
-      </w:r>
-      <w:proofErr w:type="spellEnd"/>
-      <w:proofErr w:type="gramEnd"/>
-      <w:r>
-        <w:t xml:space="preserve"> {</w:t>
+        <w:t>#cookiecuttercatprofile {</w:t>
       </w:r>
     </w:p>
     <w:p>
       <w:r>
-        <w:t xml:space="preserve">  -</w:t>
-      </w:r>
-      <w:proofErr w:type="spellStart"/>
-      <w:proofErr w:type="gramStart"/>
-      <w:r>
-        <w:t>webkit</w:t>
-      </w:r>
-      <w:proofErr w:type="spellEnd"/>
-      <w:proofErr w:type="gramEnd"/>
-      <w:r>
-        <w:t>-clip-path: polygon(89</w:t>
+        <w:t xml:space="preserve">  -webkit-clip-path: polygon(89</w:t>
       </w:r>
       <w:r>
         <w:t>%</w:t>
@@ -25446,13 +24867,8 @@
       </w:r>
     </w:p>
     <w:p>
-      <w:proofErr w:type="gramStart"/>
-      <w:r>
-        <w:t>clip</w:t>
-      </w:r>
-      <w:proofErr w:type="gramEnd"/>
-      <w:r>
-        <w:t>-path: polygon(89</w:t>
+      <w:r>
+        <w:t>clip-path: polygon(89</w:t>
       </w:r>
       <w:r>
         <w:t>%</w:t>
@@ -26585,30 +26001,15 @@
     <w:p/>
     <w:p>
       <w:r>
-        <w:t>#</w:t>
-      </w:r>
-      <w:proofErr w:type="gramStart"/>
-      <w:r>
-        <w:t>cookiecuttercatprofile3</w:t>
-      </w:r>
-      <w:proofErr w:type="gramEnd"/>
+        <w:t>#cookiecuttercatprofile3</w:t>
+      </w:r>
       <w:r>
         <w:t xml:space="preserve"> {</w:t>
       </w:r>
     </w:p>
     <w:p>
       <w:r>
-        <w:t>-</w:t>
-      </w:r>
-      <w:proofErr w:type="spellStart"/>
-      <w:proofErr w:type="gramStart"/>
-      <w:r>
-        <w:t>webkit</w:t>
-      </w:r>
-      <w:proofErr w:type="spellEnd"/>
-      <w:proofErr w:type="gramEnd"/>
-      <w:r>
-        <w:t>-clip-path: polygon(32</w:t>
+        <w:t>-webkit-clip-path: polygon(32</w:t>
       </w:r>
       <w:r>
         <w:t>%</w:t>
@@ -28004,13 +27405,8 @@
       </w:r>
     </w:p>
     <w:p>
-      <w:proofErr w:type="gramStart"/>
-      <w:r>
-        <w:t>clip</w:t>
-      </w:r>
-      <w:proofErr w:type="gramEnd"/>
-      <w:r>
-        <w:t>-path: polygon(32</w:t>
+      <w:r>
+        <w:t>clip-path: polygon(32</w:t>
       </w:r>
       <w:r>
         <w:t>%</w:t>
@@ -29439,32 +28835,12 @@
     <w:p/>
     <w:p>
       <w:r>
-        <w:t>#</w:t>
-      </w:r>
-      <w:proofErr w:type="spellStart"/>
-      <w:proofErr w:type="gramStart"/>
-      <w:r>
-        <w:t>cookiecuttercatprofile</w:t>
-      </w:r>
-      <w:proofErr w:type="spellEnd"/>
-      <w:proofErr w:type="gramEnd"/>
-      <w:r>
-        <w:t xml:space="preserve"> {</w:t>
+        <w:t>#cookiecuttercatprofile {</w:t>
       </w:r>
     </w:p>
     <w:p>
       <w:r>
-        <w:t xml:space="preserve">  -</w:t>
-      </w:r>
-      <w:proofErr w:type="spellStart"/>
-      <w:proofErr w:type="gramStart"/>
-      <w:r>
-        <w:t>webkit</w:t>
-      </w:r>
-      <w:proofErr w:type="spellEnd"/>
-      <w:proofErr w:type="gramEnd"/>
-      <w:r>
-        <w:t>-clip-path: polygon(89</w:t>
+        <w:t xml:space="preserve">  -webkit-clip-path: polygon(89</w:t>
       </w:r>
       <w:r>
         <w:t>%</w:t>
@@ -30584,13 +29960,8 @@
       </w:r>
     </w:p>
     <w:p>
-      <w:proofErr w:type="gramStart"/>
-      <w:r>
-        <w:t>clip</w:t>
-      </w:r>
-      <w:proofErr w:type="gramEnd"/>
-      <w:r>
-        <w:t>-path: polygon(89</w:t>
+      <w:r>
+        <w:t>clip-path: polygon(89</w:t>
       </w:r>
       <w:r>
         <w:t>%</w:t>
@@ -31710,13 +31081,8 @@
       </w:r>
     </w:p>
     <w:p>
-      <w:proofErr w:type="gramStart"/>
-      <w:r>
-        <w:t>zoom:2</w:t>
-      </w:r>
-      <w:proofErr w:type="gramEnd"/>
-      <w:r>
-        <w:t>;</w:t>
+      <w:r>
+        <w:t>zoom:2;</w:t>
       </w:r>
     </w:p>
     <w:p>
@@ -31727,26 +31093,14 @@
     <w:p/>
     <w:p>
       <w:r>
-        <w:t>#</w:t>
-      </w:r>
-      <w:proofErr w:type="gramStart"/>
-      <w:r>
-        <w:t>cookiecuttercatprofile1</w:t>
-      </w:r>
-      <w:proofErr w:type="gramEnd"/>
-      <w:r>
-        <w:t xml:space="preserve"> {</w:t>
+        <w:t>#cookiecuttercatprofile1 {</w:t>
       </w:r>
     </w:p>
     <w:p>
       <w:r>
         <w:tab/>
-      </w:r>
-      <w:proofErr w:type="gramStart"/>
-      <w:r>
         <w:t>width:500</w:t>
       </w:r>
-      <w:proofErr w:type="gramEnd"/>
       <w:r>
         <w:t>%</w:t>
       </w:r>
@@ -31757,12 +31111,8 @@
     <w:p>
       <w:r>
         <w:tab/>
-      </w:r>
-      <w:proofErr w:type="gramStart"/>
-      <w:r>
         <w:t>height:500</w:t>
       </w:r>
-      <w:proofErr w:type="gramEnd"/>
       <w:r>
         <w:t>%</w:t>
       </w:r>
@@ -31773,30 +31123,13 @@
     <w:p>
       <w:r>
         <w:tab/>
-        <w:t>-</w:t>
-      </w:r>
-      <w:proofErr w:type="spellStart"/>
-      <w:proofErr w:type="gramStart"/>
-      <w:r>
-        <w:t>webkit</w:t>
-      </w:r>
-      <w:proofErr w:type="spellEnd"/>
-      <w:proofErr w:type="gramEnd"/>
-      <w:r>
-        <w:t>-clip-path: polygon(88% 32%, 87% 38%, 89% 45%, 89% 50%, 91% 59%, 89% 68%,89% 73%, 84% 87%, 80% 90%, 76% 89%, 74% 86%, 78% 83%, 80% 73%, 66% 45%, 81% 60%,64% 51%, 71% 47%, 84% 42%, 79% 48%, 72% 75%, 69% 79%, 65% 85%, 61% 87%, 58% 87%,57% 84%, 61% 81%, 64% 73%, 62% 65%, 59% 48%, 68% 58%, 62% 58%, 56% 60%, 47% 61%,36% 61%, 34% 57%, 33% 54%, 38% 46%, 37% 53%, 37% 67%, 34% 76%, 32% 84%, 29% 87%,26% 87%, 24% 85%, 25% 83%, 27% 81%, 28% 72%, 22% 55%, 29% 47%, 34% 42%, 24% 69%,20% 75%, 18% 78%, 16% 84%, 13% 86%, 9% 85%, 9% 82%, 11% 80%, 13% 75%, 14% 69%, 14% 60%, 15% 54%, 13% 45%, 14% 38%, 12% 34%, 4% 31%, 2% 28%, 2% 24%, 7% 20%, 9% 17%, 12% 15%, 14% 9%, 18% 16%, 20% 21%, 22% 24%, 25% 28%, 32% 28%, 39% 30%, 45% 30%, 52% 30%, 58% 30%, 65% 30%, 72% 31%, 78% 33%, 81% 31%, 82% 27%, 81% 22%,79% 19%, 76% 15%, 67% 12%, 61% 9%, 58% 5%, 59% 2%, 62% 3%, 66% 6%, 72% 8%, 78% 10%, 83% 14%, 87% 19%, 88% 24%, 88% 30%);</w:t>
+        <w:t>-webkit-clip-path: polygon(88% 32%, 87% 38%, 89% 45%, 89% 50%, 91% 59%, 89% 68%,89% 73%, 84% 87%, 80% 90%, 76% 89%, 74% 86%, 78% 83%, 80% 73%, 66% 45%, 81% 60%,64% 51%, 71% 47%, 84% 42%, 79% 48%, 72% 75%, 69% 79%, 65% 85%, 61% 87%, 58% 87%,57% 84%, 61% 81%, 64% 73%, 62% 65%, 59% 48%, 68% 58%, 62% 58%, 56% 60%, 47% 61%,36% 61%, 34% 57%, 33% 54%, 38% 46%, 37% 53%, 37% 67%, 34% 76%, 32% 84%, 29% 87%,26% 87%, 24% 85%, 25% 83%, 27% 81%, 28% 72%, 22% 55%, 29% 47%, 34% 42%, 24% 69%,20% 75%, 18% 78%, 16% 84%, 13% 86%, 9% 85%, 9% 82%, 11% 80%, 13% 75%, 14% 69%, 14% 60%, 15% 54%, 13% 45%, 14% 38%, 12% 34%, 4% 31%, 2% 28%, 2% 24%, 7% 20%, 9% 17%, 12% 15%, 14% 9%, 18% 16%, 20% 21%, 22% 24%, 25% 28%, 32% 28%, 39% 30%, 45% 30%, 52% 30%, 58% 30%, 65% 30%, 72% 31%, 78% 33%, 81% 31%, 82% 27%, 81% 22%,79% 19%, 76% 15%, 67% 12%, 61% 9%, 58% 5%, 59% 2%, 62% 3%, 66% 6%, 72% 8%, 78% 10%, 83% 14%, 87% 19%, 88% 24%, 88% 30%);</w:t>
       </w:r>
     </w:p>
     <w:p>
       <w:r>
         <w:tab/>
-      </w:r>
-      <w:proofErr w:type="gramStart"/>
-      <w:r>
-        <w:t>clip</w:t>
-      </w:r>
-      <w:proofErr w:type="gramEnd"/>
-      <w:r>
-        <w:t>-path: polygon(88% 32%, 87% 38%, 89% 45%, 89% 50%, 91% 59%, 89% 68%, 89% 73%, 84% 87%, 80% 90%, 76% 89%, 74% 86%, 78% 83%, 80% 73%, 66% 45%, 81% 60%, 64% 51%, 71% 47%, 84% 42%, 79% 48%, 72% 75%, 69% 79%, 65% 85%, 61% 87%, 58% 87%,57% 84%, 61% 81%, 64% 73%, 62% 65%, 59% 48%, 68% 58%, 62% 58%, 56% 60%, 47% 61%,36% 61%, 34% 57%, 33% 54%, 38% 46%, 37% 53%, 37% 67%, 34% 76%, 32% 84%, 29% 87%,26% 87%, 24% 85%, 25% 83%, 27% 81%, 28% 72%, 22% 55%, 29% 47%, 34% 42%, 24% 69%,20% 75%, 18% 78%, 16% 84%, 13% 86%, 9% 85%, 9% 82%, 11% 80%, 13% 75%, 14% 69%, 14% 60%, 15% 54%, 13% 45%, 14% 38%, 12% 34%, 4% 31%, 2% 28%, 2% 24%, 7% 20%, 9% 17%, 12% 15%, 14% 9%, 18% 16%, 20% 21%, 22% 24%, 25% 28%, 32% 28%, 39% 30%, 45% 30%, 52% 30%, 58% 30%, 65% 30%, 72% 31%, 78% 33%, 81% 31%, 82% 27%, 81% 22%,79% 19%, 76% 15%, 67% 12%, 61% 9%, 58% 5%, 59% 2%, 62% 3%, 66% 6%, 72% 8%, 78% 10%, 83% 14%, 87% 19%, 88% 24%, 88% 30%);</w:t>
+        <w:t>clip-path: polygon(88% 32%, 87% 38%, 89% 45%, 89% 50%, 91% 59%, 89% 68%, 89% 73%, 84% 87%, 80% 90%, 76% 89%, 74% 86%, 78% 83%, 80% 73%, 66% 45%, 81% 60%, 64% 51%, 71% 47%, 84% 42%, 79% 48%, 72% 75%, 69% 79%, 65% 85%, 61% 87%, 58% 87%,57% 84%, 61% 81%, 64% 73%, 62% 65%, 59% 48%, 68% 58%, 62% 58%, 56% 60%, 47% 61%,36% 61%, 34% 57%, 33% 54%, 38% 46%, 37% 53%, 37% 67%, 34% 76%, 32% 84%, 29% 87%,26% 87%, 24% 85%, 25% 83%, 27% 81%, 28% 72%, 22% 55%, 29% 47%, 34% 42%, 24% 69%,20% 75%, 18% 78%, 16% 84%, 13% 86%, 9% 85%, 9% 82%, 11% 80%, 13% 75%, 14% 69%, 14% 60%, 15% 54%, 13% 45%, 14% 38%, 12% 34%, 4% 31%, 2% 28%, 2% 24%, 7% 20%, 9% 17%, 12% 15%, 14% 9%, 18% 16%, 20% 21%, 22% 24%, 25% 28%, 32% 28%, 39% 30%, 45% 30%, 52% 30%, 58% 30%, 65% 30%, 72% 31%, 78% 33%, 81% 31%, 82% 27%, 81% 22%,79% 19%, 76% 15%, 67% 12%, 61% 9%, 58% 5%, 59% 2%, 62% 3%, 66% 6%, 72% 8%, 78% 10%, 83% 14%, 87% 19%, 88% 24%, 88% 30%);</w:t>
       </w:r>
     </w:p>
     <w:p>
@@ -31807,31 +31140,13 @@
     <w:p/>
     <w:p>
       <w:r>
-        <w:t>#</w:t>
-      </w:r>
-      <w:proofErr w:type="gramStart"/>
-      <w:r>
-        <w:t>cookiecuttercatprofile2</w:t>
-      </w:r>
-      <w:proofErr w:type="gramEnd"/>
-      <w:r>
-        <w:t xml:space="preserve"> {</w:t>
+        <w:t>#cookiecuttercatprofile2 {</w:t>
       </w:r>
     </w:p>
     <w:p>
       <w:r>
         <w:tab/>
-        <w:t>-</w:t>
-      </w:r>
-      <w:proofErr w:type="spellStart"/>
-      <w:proofErr w:type="gramStart"/>
-      <w:r>
-        <w:t>webkit</w:t>
-      </w:r>
-      <w:proofErr w:type="spellEnd"/>
-      <w:proofErr w:type="gramEnd"/>
-      <w:r>
-        <w:t>-clip-path: polygon(88</w:t>
+        <w:t>-webkit-clip-path: polygon(88</w:t>
       </w:r>
       <w:r>
         <w:t>%</w:t>
@@ -33049,14 +32364,7 @@
     <w:p>
       <w:r>
         <w:tab/>
-      </w:r>
-      <w:proofErr w:type="gramStart"/>
-      <w:r>
-        <w:t>clip</w:t>
-      </w:r>
-      <w:proofErr w:type="gramEnd"/>
-      <w:r>
-        <w:t>-path: polygon(88</w:t>
+        <w:t>clip-path: polygon(88</w:t>
       </w:r>
       <w:r>
         <w:t>%</w:t>
@@ -34272,13 +33580,8 @@
       </w:r>
     </w:p>
     <w:p>
-      <w:proofErr w:type="gramStart"/>
-      <w:r>
-        <w:t>zoom:2</w:t>
-      </w:r>
-      <w:proofErr w:type="gramEnd"/>
-      <w:r>
-        <w:t>;</w:t>
+      <w:r>
+        <w:t>zoom:2;</w:t>
       </w:r>
     </w:p>
     <w:p>
@@ -34289,31 +33592,13 @@
     <w:p/>
     <w:p>
       <w:r>
-        <w:t>#</w:t>
-      </w:r>
-      <w:proofErr w:type="gramStart"/>
-      <w:r>
-        <w:t>cookiecuttercatprofile3</w:t>
-      </w:r>
-      <w:proofErr w:type="gramEnd"/>
-      <w:r>
-        <w:t xml:space="preserve"> {</w:t>
+        <w:t>#cookiecuttercatprofile3 {</w:t>
       </w:r>
     </w:p>
     <w:p>
       <w:r>
         <w:tab/>
-        <w:t>-</w:t>
-      </w:r>
-      <w:proofErr w:type="spellStart"/>
-      <w:proofErr w:type="gramStart"/>
-      <w:r>
-        <w:t>webkit</w:t>
-      </w:r>
-      <w:proofErr w:type="spellEnd"/>
-      <w:proofErr w:type="gramEnd"/>
-      <w:r>
-        <w:t>-clip-path: polygon(32</w:t>
+        <w:t>-webkit-clip-path: polygon(32</w:t>
       </w:r>
       <w:r>
         <w:t>%</w:t>
@@ -35711,14 +34996,7 @@
     <w:p>
       <w:r>
         <w:tab/>
-      </w:r>
-      <w:proofErr w:type="gramStart"/>
-      <w:r>
-        <w:t>clip</w:t>
-      </w:r>
-      <w:proofErr w:type="gramEnd"/>
-      <w:r>
-        <w:t>-path: polygon(32</w:t>
+        <w:t>clip-path: polygon(32</w:t>
       </w:r>
       <w:r>
         <w:t>%</w:t>
@@ -37114,11 +36392,9 @@
       </w:r>
     </w:p>
     <w:p>
-      <w:proofErr w:type="gramStart"/>
       <w:r>
         <w:t>zoom:2</w:t>
       </w:r>
-      <w:proofErr w:type="gramEnd"/>
     </w:p>
     <w:p>
       <w:r>

</xml_diff>